<commit_message>
changes on the website link and the download cv  link
</commit_message>
<xml_diff>
--- a/assets/Nickson_Njau_CV.docx
+++ b/assets/Nickson_Njau_CV.docx
@@ -62,10 +62,19 @@
         <w:rPr>
           <w:rFonts w:ascii="Segoe UI Emoji" w:hAnsi="Segoe UI Emoji" w:cs="Segoe UI Emoji"/>
         </w:rPr>
-        <w:t>🌐https://github.com/NJAU-NICKSON</w:t>
-      </w:r>
-      <w:r>
-        <w:t xml:space="preserve">  </w:t>
+        <w:t>🌐</w:t>
+      </w:r>
+      <w:r>
+        <w:t xml:space="preserve"> </w:t>
+      </w:r>
+      <w:r>
+        <w:rPr>
+          <w:rFonts w:ascii="Segoe UI Emoji" w:hAnsi="Segoe UI Emoji" w:cs="Segoe UI Emoji"/>
+        </w:rPr>
+        <w:t>https://bantoki.github.io/Personal_Portfolio/</w:t>
+      </w:r>
+      <w:r>
+        <w:t xml:space="preserve"> </w:t>
       </w:r>
     </w:p>
     <w:p>
@@ -216,13 +225,7 @@
         <w:t>Frontend:</w:t>
       </w:r>
       <w:r>
-        <w:t xml:space="preserve"> </w:t>
-      </w:r>
-      <w:r>
-        <w:t>JavaScript,</w:t>
-      </w:r>
-      <w:r>
-        <w:t xml:space="preserve"> HTML5, CSS3, Bootstrap</w:t>
+        <w:t xml:space="preserve"> JavaScript, HTML5, CSS3, Bootstrap</w:t>
       </w:r>
       <w:r>
         <w:t>.</w:t>
@@ -1468,7 +1471,13 @@
         <w:t>Portfolio:</w:t>
       </w:r>
       <w:r>
-        <w:t xml:space="preserve">  </w:t>
+        <w:t xml:space="preserve"> </w:t>
+      </w:r>
+      <w:r>
+        <w:t>https://bantoki.github.io/Personal_Portfolio/</w:t>
+      </w:r>
+      <w:r>
+        <w:t xml:space="preserve"> </w:t>
       </w:r>
       <w:r>
         <w:rPr>
@@ -4380,6 +4389,7 @@
   <w:style w:type="character" w:default="1" w:styleId="DefaultParagraphFont">
     <w:name w:val="Default Paragraph Font"/>
     <w:uiPriority w:val="1"/>
+    <w:semiHidden/>
     <w:unhideWhenUsed/>
   </w:style>
   <w:style w:type="table" w:default="1" w:styleId="TableNormal">

</xml_diff>